<commit_message>
Fix running out of objects with object pooling
</commit_message>
<xml_diff>
--- a/Documentation/Multiplatform Issue Tracking Template.docx
+++ b/Documentation/Multiplatform Issue Tracking Template.docx
@@ -2,6 +2,70 @@
 <file path=word/document.xml><?xml version="1.0" encoding="utf-8"?>
 <w:document xmlns:wpc="http://schemas.microsoft.com/office/word/2010/wordprocessingCanvas" xmlns:cx="http://schemas.microsoft.com/office/drawing/2014/chartex" xmlns:mc="http://schemas.openxmlformats.org/markup-compatibility/2006" xmlns:o="urn:schemas-microsoft-com:office:office" xmlns:r="http://schemas.openxmlformats.org/officeDocument/2006/relationships" xmlns:m="http://schemas.openxmlformats.org/officeDocument/2006/math" xmlns:v="urn:schemas-microsoft-com:vml" xmlns:wp14="http://schemas.microsoft.com/office/word/2010/wordprocessingDrawing" xmlns:wp="http://schemas.openxmlformats.org/drawingml/2006/wordprocessingDrawing" xmlns:w10="urn:schemas-microsoft-com:office:word" xmlns:w="http://schemas.openxmlformats.org/wordprocessingml/2006/main" xmlns:w14="http://schemas.microsoft.com/office/word/2010/wordml" xmlns:w15="http://schemas.microsoft.com/office/word/2012/wordml" xmlns:w16se="http://schemas.microsoft.com/office/word/2015/wordml/symex" xmlns:wpg="http://schemas.microsoft.com/office/word/2010/wordprocessingGroup" xmlns:wpi="http://schemas.microsoft.com/office/word/2010/wordprocessingInk" xmlns:wne="http://schemas.microsoft.com/office/word/2006/wordml" xmlns:wps="http://schemas.microsoft.com/office/word/2010/wordprocessingShape" mc:Ignorable="w14 w15 w16se wp14">
   <w:body>
+    <w:p>
+      <w:pPr>
+        <w:spacing w:after="0"/>
+        <w:jc w:val="center"/>
+        <w:rPr>
+          <w:b w:val="0"/>
+          <w:bCs w:val="0"/>
+          <w:sz w:val="40"/>
+          <w:szCs w:val="40"/>
+        </w:rPr>
+      </w:pPr>
+      <w:r>
+        <w:rPr>
+          <w:b w:val="0"/>
+          <w:bCs w:val="0"/>
+          <w:sz w:val="40"/>
+          <w:szCs w:val="40"/>
+        </w:rPr>
+        <w:t xml:space="preserve">Catch! VR </w:t>
+      </w:r>
+      <w:r>
+        <w:rPr>
+          <w:b w:val="0"/>
+          <w:bCs w:val="0"/>
+          <w:sz w:val="40"/>
+          <w:szCs w:val="40"/>
+        </w:rPr>
+        <w:t xml:space="preserve">Platform-Specific </w:t>
+      </w:r>
+      <w:r>
+        <w:rPr>
+          <w:b w:val="0"/>
+          <w:bCs w:val="0"/>
+          <w:sz w:val="40"/>
+          <w:szCs w:val="40"/>
+        </w:rPr>
+        <w:t>Bug Tracking</w:t>
+      </w:r>
+    </w:p>
+    <w:p>
+      <w:pPr>
+        <w:pStyle w:val="Normal"/>
+        <w:suppressLineNumbers w:val="0"/>
+        <w:bidi w:val="0"/>
+        <w:spacing w:before="0" w:beforeAutospacing="off" w:after="0" w:afterAutospacing="off" w:line="259" w:lineRule="auto"/>
+        <w:ind w:left="0" w:right="0"/>
+        <w:jc w:val="center"/>
+        <w:rPr>
+          <w:b w:val="0"/>
+          <w:bCs w:val="0"/>
+          <w:sz w:val="28"/>
+          <w:szCs w:val="28"/>
+        </w:rPr>
+      </w:pPr>
+      <w:r>
+        <w:rPr>
+          <w:b w:val="0"/>
+          <w:bCs w:val="0"/>
+          <w:sz w:val="28"/>
+          <w:szCs w:val="28"/>
+        </w:rPr>
+        <w:t>Jason Captor/Cactus Games</w:t>
+      </w:r>
+    </w:p>
     <w:tbl>
       <w:tblPr>
         <w:tblStyle w:val="TableGrid"/>
@@ -14,13 +78,14 @@
         <w:gridCol w:w="4932"/>
         <w:gridCol w:w="2955"/>
       </w:tblGrid>
-      <w:tr>
+      <w:tr xmlns:wp14="http://schemas.microsoft.com/office/word/2010/wordml" wp14:textId="77777777">
         <w:tc>
           <w:tcPr>
             <w:tcW w:w="1129" w:type="dxa"/>
             <w:shd w:val="clear" w:color="auto" w:fill="BFBFBF" w:themeFill="background1" w:themeFillShade="BF"/>
-          </w:tcPr>
-          <w:p>
+            <w:tcMar/>
+          </w:tcPr>
+          <w:p wp14:textId="77777777">
             <w:pPr>
               <w:jc w:val="center"/>
               <w:rPr>
@@ -39,8 +104,9 @@
           <w:tcPr>
             <w:tcW w:w="4932" w:type="dxa"/>
             <w:shd w:val="clear" w:color="auto" w:fill="BFBFBF" w:themeFill="background1" w:themeFillShade="BF"/>
-          </w:tcPr>
-          <w:p>
+            <w:tcMar/>
+          </w:tcPr>
+          <w:p wp14:textId="77777777">
             <w:pPr>
               <w:jc w:val="center"/>
               <w:rPr>
@@ -59,15 +125,16 @@
           <w:tcPr>
             <w:tcW w:w="2955" w:type="dxa"/>
             <w:shd w:val="clear" w:color="auto" w:fill="BFBFBF" w:themeFill="background1" w:themeFillShade="BF"/>
-          </w:tcPr>
-          <w:p>
+            <w:tcMar/>
+          </w:tcPr>
+          <w:p wp14:textId="77777777">
             <w:pPr>
               <w:jc w:val="center"/>
               <w:rPr>
                 <w:b/>
               </w:rPr>
             </w:pPr>
-            <w:bookmarkStart w:id="0" w:name="_GoBack"/>
+            <w:bookmarkStart w:name="_GoBack" w:id="0"/>
             <w:bookmarkEnd w:id="0"/>
             <w:r>
               <w:rPr>
@@ -78,135 +145,253 @@
           </w:p>
         </w:tc>
       </w:tr>
-      <w:tr>
+      <w:tr xmlns:wp14="http://schemas.microsoft.com/office/word/2010/wordml" wp14:textId="77777777">
         <w:tc>
           <w:tcPr>
             <w:tcW w:w="1129" w:type="dxa"/>
-          </w:tcPr>
-          <w:p>
+            <w:tcMar/>
+          </w:tcPr>
+          <w:p w14:noSpellErr="1" wp14:textId="6D1B30AD">
             <w:pPr>
               <w:jc w:val="center"/>
             </w:pPr>
-            <w:r>
-              <w:t>1</w:t>
-            </w:r>
           </w:p>
         </w:tc>
         <w:tc>
           <w:tcPr>
             <w:tcW w:w="4932" w:type="dxa"/>
-          </w:tcPr>
-          <w:p>
-            <w:pPr>
-              <w:jc w:val="both"/>
+            <w:tcMar/>
+          </w:tcPr>
+          <w:p wp14:textId="77777777" wp14:noSpellErr="1">
+            <w:pPr>
+              <w:jc w:val="left"/>
               <w:rPr>
-                <w:b/>
+                <w:b w:val="1"/>
+                <w:bCs w:val="1"/>
               </w:rPr>
             </w:pPr>
             <w:r>
               <w:rPr>
-                <w:b/>
+                <w:b w:val="1"/>
+                <w:bCs w:val="1"/>
               </w:rPr>
               <w:t>[Bug Name Here</w:t>
             </w:r>
             <w:r>
               <w:rPr>
-                <w:b/>
+                <w:b w:val="1"/>
+                <w:bCs w:val="1"/>
               </w:rPr>
               <w:t xml:space="preserve"> + Date it was found</w:t>
             </w:r>
             <w:r>
               <w:rPr>
-                <w:b/>
+                <w:b w:val="1"/>
+                <w:bCs w:val="1"/>
               </w:rPr>
               <w:t>]</w:t>
             </w:r>
           </w:p>
-          <w:p>
-            <w:pPr>
-              <w:jc w:val="both"/>
-            </w:pPr>
-            <w:r>
-              <w:t>[Describe the bug here.  Provide reproduction steps as well]</w:t>
+          <w:p wp14:textId="77777777" wp14:noSpellErr="1">
+            <w:pPr>
+              <w:jc w:val="left"/>
+            </w:pPr>
+            <w:r>
+              <w:rPr/>
+              <w:t>[Describe the bug here</w:t>
+            </w:r>
+            <w:r>
+              <w:rPr/>
+              <w:t xml:space="preserve">.  </w:t>
+            </w:r>
+            <w:r>
+              <w:rPr/>
+              <w:t>Provide</w:t>
+            </w:r>
+            <w:r>
+              <w:rPr/>
+              <w:t xml:space="preserve"> reproduction steps as well]</w:t>
             </w:r>
           </w:p>
         </w:tc>
         <w:tc>
           <w:tcPr>
             <w:tcW w:w="2955" w:type="dxa"/>
-          </w:tcPr>
-          <w:p>
-            <w:pPr>
-              <w:jc w:val="both"/>
+            <w:tcMar/>
+          </w:tcPr>
+          <w:p wp14:textId="77777777" wp14:noSpellErr="1">
+            <w:pPr>
+              <w:jc w:val="left"/>
               <w:rPr>
-                <w:b/>
+                <w:b w:val="1"/>
+                <w:bCs w:val="1"/>
               </w:rPr>
             </w:pPr>
             <w:r>
               <w:rPr>
-                <w:b/>
+                <w:b w:val="1"/>
+                <w:bCs w:val="1"/>
               </w:rPr>
               <w:t>[Date it was solved]</w:t>
             </w:r>
           </w:p>
-          <w:p>
-            <w:pPr>
-              <w:jc w:val="both"/>
-            </w:pPr>
-            <w:r>
+          <w:p wp14:textId="77777777" wp14:noSpellErr="1">
+            <w:pPr>
+              <w:jc w:val="left"/>
+            </w:pPr>
+            <w:r>
+              <w:rPr/>
               <w:t>[Describe how the bug was solved</w:t>
             </w:r>
             <w:r>
+              <w:rPr/>
               <w:t>]</w:t>
             </w:r>
           </w:p>
         </w:tc>
       </w:tr>
-      <w:tr>
+      <w:tr xmlns:wp14="http://schemas.microsoft.com/office/word/2010/wordml" wp14:textId="77777777">
         <w:tc>
           <w:tcPr>
             <w:tcW w:w="1129" w:type="dxa"/>
-          </w:tcPr>
-          <w:p>
+            <w:tcMar/>
+          </w:tcPr>
+          <w:p wp14:textId="2EB6A48A">
             <w:pPr>
               <w:jc w:val="center"/>
             </w:pPr>
             <w:r>
+              <w:rPr/>
+              <w:t>1</w:t>
+            </w:r>
+          </w:p>
+        </w:tc>
+        <w:tc>
+          <w:tcPr>
+            <w:tcW w:w="4932" w:type="dxa"/>
+            <w:tcMar/>
+          </w:tcPr>
+          <w:p wp14:textId="0B17BB15">
+            <w:pPr>
+              <w:jc w:val="left"/>
+            </w:pPr>
+            <w:r>
+              <w:rPr/>
+              <w:t xml:space="preserve">10/11/2023 - </w:t>
+            </w:r>
+            <w:r>
+              <w:rPr/>
+              <w:t xml:space="preserve">On Oculus Rift S, </w:t>
+            </w:r>
+            <w:r>
+              <w:rPr/>
+              <w:t xml:space="preserve">weapons will stop falling and only potions will fall, with nothing spawning for some spawn phases. Occurs after </w:t>
+            </w:r>
+            <w:r>
+              <w:rPr/>
+              <w:t>a variable</w:t>
+            </w:r>
+            <w:r>
+              <w:rPr/>
+              <w:t xml:space="preserve"> duration of </w:t>
+            </w:r>
+            <w:r>
+              <w:rPr/>
+              <w:t>play-time</w:t>
+            </w:r>
+            <w:r>
+              <w:rPr/>
+              <w:t>.</w:t>
+            </w:r>
+          </w:p>
+        </w:tc>
+        <w:tc>
+          <w:tcPr>
+            <w:tcW w:w="2955" w:type="dxa"/>
+            <w:tcMar/>
+          </w:tcPr>
+          <w:p wp14:textId="290F344C">
+            <w:pPr>
+              <w:jc w:val="left"/>
+            </w:pPr>
+            <w:r>
+              <w:rPr/>
+              <w:t>1</w:t>
+            </w:r>
+            <w:r>
+              <w:rPr/>
               <w:t>2</w:t>
             </w:r>
+            <w:r>
+              <w:rPr/>
+              <w:t xml:space="preserve">/11/2023 - </w:t>
+            </w:r>
+            <w:r>
+              <w:rPr/>
+              <w:t>Implemented object pooling to reduce system load from constantly spawning and destroying objects.</w:t>
+            </w:r>
+          </w:p>
+        </w:tc>
+      </w:tr>
+      <w:tr xmlns:wp14="http://schemas.microsoft.com/office/word/2010/wordml" wp14:textId="77777777">
+        <w:tc>
+          <w:tcPr>
+            <w:tcW w:w="1129" w:type="dxa"/>
+            <w:tcMar/>
+          </w:tcPr>
+          <w:p wp14:textId="76194199">
+            <w:pPr>
+              <w:jc w:val="center"/>
+            </w:pPr>
+            <w:r>
+              <w:rPr/>
+              <w:t>2</w:t>
+            </w:r>
           </w:p>
         </w:tc>
         <w:tc>
           <w:tcPr>
             <w:tcW w:w="4932" w:type="dxa"/>
-          </w:tcPr>
-          <w:p>
-            <w:pPr>
-              <w:jc w:val="both"/>
-            </w:pPr>
+            <w:tcMar/>
+          </w:tcPr>
+          <w:p wp14:textId="39259937">
+            <w:pPr>
+              <w:jc w:val="left"/>
+            </w:pPr>
+            <w:r>
+              <w:rPr/>
+              <w:t xml:space="preserve">10/11/2023 - </w:t>
+            </w:r>
           </w:p>
         </w:tc>
         <w:tc>
           <w:tcPr>
             <w:tcW w:w="2955" w:type="dxa"/>
-          </w:tcPr>
-          <w:p>
-            <w:pPr>
-              <w:jc w:val="both"/>
-            </w:pPr>
+            <w:tcMar/>
+          </w:tcPr>
+          <w:p wp14:textId="1F779777">
+            <w:pPr>
+              <w:jc w:val="left"/>
+            </w:pPr>
+            <w:r>
+              <w:rPr/>
+              <w:t>Unsolved</w:t>
+            </w:r>
           </w:p>
         </w:tc>
       </w:tr>
-      <w:tr>
+      <w:tr xmlns:wp14="http://schemas.microsoft.com/office/word/2010/wordml" wp14:textId="77777777">
         <w:tc>
           <w:tcPr>
             <w:tcW w:w="1129" w:type="dxa"/>
-          </w:tcPr>
-          <w:p>
+            <w:tcMar/>
+          </w:tcPr>
+          <w:p wp14:textId="2A6A2572">
             <w:pPr>
               <w:jc w:val="center"/>
             </w:pPr>
             <w:r>
+              <w:rPr/>
               <w:t>3</w:t>
             </w:r>
           </w:p>
@@ -214,34 +399,38 @@
         <w:tc>
           <w:tcPr>
             <w:tcW w:w="4932" w:type="dxa"/>
-          </w:tcPr>
-          <w:p>
-            <w:pPr>
-              <w:jc w:val="both"/>
+            <w:tcMar/>
+          </w:tcPr>
+          <w:p wp14:textId="77777777" wp14:noSpellErr="1">
+            <w:pPr>
+              <w:jc w:val="left"/>
             </w:pPr>
           </w:p>
         </w:tc>
         <w:tc>
           <w:tcPr>
             <w:tcW w:w="2955" w:type="dxa"/>
-          </w:tcPr>
-          <w:p>
-            <w:pPr>
-              <w:jc w:val="both"/>
+            <w:tcMar/>
+          </w:tcPr>
+          <w:p wp14:textId="77777777" wp14:noSpellErr="1">
+            <w:pPr>
+              <w:jc w:val="left"/>
             </w:pPr>
           </w:p>
         </w:tc>
       </w:tr>
-      <w:tr>
+      <w:tr xmlns:wp14="http://schemas.microsoft.com/office/word/2010/wordml" wp14:textId="77777777">
         <w:tc>
           <w:tcPr>
             <w:tcW w:w="1129" w:type="dxa"/>
-          </w:tcPr>
-          <w:p>
+            <w:tcMar/>
+          </w:tcPr>
+          <w:p wp14:textId="42A7D33E">
             <w:pPr>
               <w:jc w:val="center"/>
             </w:pPr>
             <w:r>
+              <w:rPr/>
               <w:t>4</w:t>
             </w:r>
           </w:p>
@@ -249,131 +438,30 @@
         <w:tc>
           <w:tcPr>
             <w:tcW w:w="4932" w:type="dxa"/>
-          </w:tcPr>
-          <w:p>
-            <w:pPr>
-              <w:jc w:val="both"/>
+            <w:tcMar/>
+          </w:tcPr>
+          <w:p wp14:textId="77777777" wp14:noSpellErr="1">
+            <w:pPr>
+              <w:jc w:val="left"/>
             </w:pPr>
           </w:p>
         </w:tc>
         <w:tc>
           <w:tcPr>
             <w:tcW w:w="2955" w:type="dxa"/>
-          </w:tcPr>
-          <w:p>
-            <w:pPr>
-              <w:jc w:val="both"/>
-            </w:pPr>
-          </w:p>
-        </w:tc>
-      </w:tr>
-      <w:tr>
-        <w:tc>
-          <w:tcPr>
-            <w:tcW w:w="1129" w:type="dxa"/>
-          </w:tcPr>
-          <w:p>
-            <w:pPr>
-              <w:jc w:val="center"/>
-            </w:pPr>
-            <w:r>
-              <w:t>5</w:t>
-            </w:r>
-          </w:p>
-        </w:tc>
-        <w:tc>
-          <w:tcPr>
-            <w:tcW w:w="4932" w:type="dxa"/>
-          </w:tcPr>
-          <w:p>
-            <w:pPr>
-              <w:jc w:val="both"/>
-            </w:pPr>
-          </w:p>
-        </w:tc>
-        <w:tc>
-          <w:tcPr>
-            <w:tcW w:w="2955" w:type="dxa"/>
-          </w:tcPr>
-          <w:p>
-            <w:pPr>
-              <w:jc w:val="both"/>
-            </w:pPr>
-          </w:p>
-        </w:tc>
-      </w:tr>
-      <w:tr>
-        <w:tc>
-          <w:tcPr>
-            <w:tcW w:w="1129" w:type="dxa"/>
-          </w:tcPr>
-          <w:p>
-            <w:pPr>
-              <w:jc w:val="center"/>
-            </w:pPr>
-            <w:r>
-              <w:t>6</w:t>
-            </w:r>
-          </w:p>
-        </w:tc>
-        <w:tc>
-          <w:tcPr>
-            <w:tcW w:w="4932" w:type="dxa"/>
-          </w:tcPr>
-          <w:p>
-            <w:pPr>
-              <w:jc w:val="both"/>
-            </w:pPr>
-          </w:p>
-        </w:tc>
-        <w:tc>
-          <w:tcPr>
-            <w:tcW w:w="2955" w:type="dxa"/>
-          </w:tcPr>
-          <w:p>
-            <w:pPr>
-              <w:jc w:val="both"/>
+            <w:tcMar/>
+          </w:tcPr>
+          <w:p wp14:textId="77777777" wp14:noSpellErr="1">
+            <w:pPr>
+              <w:jc w:val="left"/>
             </w:pPr>
           </w:p>
         </w:tc>
       </w:tr>
     </w:tbl>
-    <w:p>
-      <w:pPr>
-        <w:spacing w:after="0"/>
-        <w:jc w:val="center"/>
-        <w:rPr>
-          <w:sz w:val="40"/>
-          <w:szCs w:val="40"/>
-        </w:rPr>
-      </w:pPr>
-      <w:r>
-        <w:rPr>
-          <w:sz w:val="40"/>
-          <w:szCs w:val="40"/>
-        </w:rPr>
-        <w:t>[Your Game Name here] Bug Tracking</w:t>
-      </w:r>
-    </w:p>
-    <w:p>
-      <w:pPr>
-        <w:spacing w:after="0"/>
-        <w:jc w:val="center"/>
-        <w:rPr>
-          <w:sz w:val="28"/>
-          <w:szCs w:val="28"/>
-        </w:rPr>
-      </w:pPr>
-      <w:r>
-        <w:rPr>
-          <w:sz w:val="28"/>
-          <w:szCs w:val="28"/>
-        </w:rPr>
-        <w:t>[Your Name Here]</w:t>
-      </w:r>
-    </w:p>
+    <w:p/>
     <w:sectPr>
-      <w:pgSz w:w="11906" w:h="16838"/>
+      <w:pgSz w:w="11906" w:h="16838" w:orient="portrait"/>
       <w:pgMar w:top="1440" w:right="1440" w:bottom="1440" w:left="1440" w:header="708" w:footer="708" w:gutter="0"/>
       <w:cols w:space="708"/>
       <w:docGrid w:linePitch="360"/>
@@ -383,11 +471,11 @@
 </file>
 
 <file path=word/styles.xml><?xml version="1.0" encoding="utf-8"?>
-<w:styles xmlns:mc="http://schemas.openxmlformats.org/markup-compatibility/2006" xmlns:r="http://schemas.openxmlformats.org/officeDocument/2006/relationships" xmlns:w="http://schemas.openxmlformats.org/wordprocessingml/2006/main" xmlns:w14="http://schemas.microsoft.com/office/word/2010/wordml" xmlns:w15="http://schemas.microsoft.com/office/word/2012/wordml" xmlns:w16se="http://schemas.microsoft.com/office/word/2015/wordml/symex" mc:Ignorable="w14 w15 w16se">
+<w:styles xmlns:wp14="http://schemas.microsoft.com/office/word/2010/wordprocessingDrawing" xmlns:mc="http://schemas.openxmlformats.org/markup-compatibility/2006" xmlns:r="http://schemas.openxmlformats.org/officeDocument/2006/relationships" xmlns:w="http://schemas.openxmlformats.org/wordprocessingml/2006/main" xmlns:w14="http://schemas.microsoft.com/office/word/2010/wordml" xmlns:w15="http://schemas.microsoft.com/office/word/2012/wordml" xmlns:w16se="http://schemas.microsoft.com/office/word/2015/wordml/symex" mc:Ignorable="w14 w15 w16se wp14">
   <w:docDefaults>
     <w:rPrDefault>
       <w:rPr>
-        <w:rFonts w:asciiTheme="minorHAnsi" w:eastAsiaTheme="minorHAnsi" w:hAnsiTheme="minorHAnsi" w:cstheme="minorBidi"/>
+        <w:rFonts w:asciiTheme="minorHAnsi" w:hAnsiTheme="minorHAnsi" w:eastAsiaTheme="minorHAnsi" w:cstheme="minorBidi"/>
         <w:sz w:val="22"/>
         <w:szCs w:val="22"/>
         <w:lang w:val="en-AU" w:eastAsia="en-US" w:bidi="ar-SA"/>
@@ -402,14 +490,14 @@
   <w:latentStyles w:defLockedState="0" w:defUIPriority="99" w:defSemiHidden="0" w:defUnhideWhenUsed="0" w:defQFormat="0" w:count="371">
     <w:lsdException w:name="Normal" w:uiPriority="0" w:qFormat="1"/>
     <w:lsdException w:name="heading 1" w:uiPriority="9" w:qFormat="1"/>
-    <w:lsdException w:name="heading 2" w:semiHidden="1" w:uiPriority="9" w:unhideWhenUsed="1" w:qFormat="1"/>
-    <w:lsdException w:name="heading 3" w:semiHidden="1" w:uiPriority="9" w:unhideWhenUsed="1" w:qFormat="1"/>
-    <w:lsdException w:name="heading 4" w:semiHidden="1" w:uiPriority="9" w:unhideWhenUsed="1" w:qFormat="1"/>
-    <w:lsdException w:name="heading 5" w:semiHidden="1" w:uiPriority="9" w:unhideWhenUsed="1" w:qFormat="1"/>
-    <w:lsdException w:name="heading 6" w:semiHidden="1" w:uiPriority="9" w:unhideWhenUsed="1" w:qFormat="1"/>
-    <w:lsdException w:name="heading 7" w:semiHidden="1" w:uiPriority="9" w:unhideWhenUsed="1" w:qFormat="1"/>
-    <w:lsdException w:name="heading 8" w:semiHidden="1" w:uiPriority="9" w:unhideWhenUsed="1" w:qFormat="1"/>
-    <w:lsdException w:name="heading 9" w:semiHidden="1" w:uiPriority="9" w:unhideWhenUsed="1" w:qFormat="1"/>
+    <w:lsdException w:name="heading 2" w:uiPriority="9" w:semiHidden="1" w:unhideWhenUsed="1" w:qFormat="1"/>
+    <w:lsdException w:name="heading 3" w:uiPriority="9" w:semiHidden="1" w:unhideWhenUsed="1" w:qFormat="1"/>
+    <w:lsdException w:name="heading 4" w:uiPriority="9" w:semiHidden="1" w:unhideWhenUsed="1" w:qFormat="1"/>
+    <w:lsdException w:name="heading 5" w:uiPriority="9" w:semiHidden="1" w:unhideWhenUsed="1" w:qFormat="1"/>
+    <w:lsdException w:name="heading 6" w:uiPriority="9" w:semiHidden="1" w:unhideWhenUsed="1" w:qFormat="1"/>
+    <w:lsdException w:name="heading 7" w:uiPriority="9" w:semiHidden="1" w:unhideWhenUsed="1" w:qFormat="1"/>
+    <w:lsdException w:name="heading 8" w:uiPriority="9" w:semiHidden="1" w:unhideWhenUsed="1" w:qFormat="1"/>
+    <w:lsdException w:name="heading 9" w:uiPriority="9" w:semiHidden="1" w:unhideWhenUsed="1" w:qFormat="1"/>
     <w:lsdException w:name="index 1" w:semiHidden="1" w:unhideWhenUsed="1"/>
     <w:lsdException w:name="index 2" w:semiHidden="1" w:unhideWhenUsed="1"/>
     <w:lsdException w:name="index 3" w:semiHidden="1" w:unhideWhenUsed="1"/>
@@ -419,22 +507,22 @@
     <w:lsdException w:name="index 7" w:semiHidden="1" w:unhideWhenUsed="1"/>
     <w:lsdException w:name="index 8" w:semiHidden="1" w:unhideWhenUsed="1"/>
     <w:lsdException w:name="index 9" w:semiHidden="1" w:unhideWhenUsed="1"/>
-    <w:lsdException w:name="toc 1" w:semiHidden="1" w:uiPriority="39" w:unhideWhenUsed="1"/>
-    <w:lsdException w:name="toc 2" w:semiHidden="1" w:uiPriority="39" w:unhideWhenUsed="1"/>
-    <w:lsdException w:name="toc 3" w:semiHidden="1" w:uiPriority="39" w:unhideWhenUsed="1"/>
-    <w:lsdException w:name="toc 4" w:semiHidden="1" w:uiPriority="39" w:unhideWhenUsed="1"/>
-    <w:lsdException w:name="toc 5" w:semiHidden="1" w:uiPriority="39" w:unhideWhenUsed="1"/>
-    <w:lsdException w:name="toc 6" w:semiHidden="1" w:uiPriority="39" w:unhideWhenUsed="1"/>
-    <w:lsdException w:name="toc 7" w:semiHidden="1" w:uiPriority="39" w:unhideWhenUsed="1"/>
-    <w:lsdException w:name="toc 8" w:semiHidden="1" w:uiPriority="39" w:unhideWhenUsed="1"/>
-    <w:lsdException w:name="toc 9" w:semiHidden="1" w:uiPriority="39" w:unhideWhenUsed="1"/>
+    <w:lsdException w:name="toc 1" w:uiPriority="39" w:semiHidden="1" w:unhideWhenUsed="1"/>
+    <w:lsdException w:name="toc 2" w:uiPriority="39" w:semiHidden="1" w:unhideWhenUsed="1"/>
+    <w:lsdException w:name="toc 3" w:uiPriority="39" w:semiHidden="1" w:unhideWhenUsed="1"/>
+    <w:lsdException w:name="toc 4" w:uiPriority="39" w:semiHidden="1" w:unhideWhenUsed="1"/>
+    <w:lsdException w:name="toc 5" w:uiPriority="39" w:semiHidden="1" w:unhideWhenUsed="1"/>
+    <w:lsdException w:name="toc 6" w:uiPriority="39" w:semiHidden="1" w:unhideWhenUsed="1"/>
+    <w:lsdException w:name="toc 7" w:uiPriority="39" w:semiHidden="1" w:unhideWhenUsed="1"/>
+    <w:lsdException w:name="toc 8" w:uiPriority="39" w:semiHidden="1" w:unhideWhenUsed="1"/>
+    <w:lsdException w:name="toc 9" w:uiPriority="39" w:semiHidden="1" w:unhideWhenUsed="1"/>
     <w:lsdException w:name="Normal Indent" w:semiHidden="1" w:unhideWhenUsed="1"/>
     <w:lsdException w:name="footnote text" w:semiHidden="1" w:unhideWhenUsed="1"/>
     <w:lsdException w:name="annotation text" w:semiHidden="1" w:unhideWhenUsed="1"/>
     <w:lsdException w:name="header" w:semiHidden="1" w:unhideWhenUsed="1"/>
     <w:lsdException w:name="footer" w:semiHidden="1" w:unhideWhenUsed="1"/>
     <w:lsdException w:name="index heading" w:semiHidden="1" w:unhideWhenUsed="1"/>
-    <w:lsdException w:name="caption" w:semiHidden="1" w:uiPriority="35" w:unhideWhenUsed="1" w:qFormat="1"/>
+    <w:lsdException w:name="caption" w:uiPriority="35" w:semiHidden="1" w:unhideWhenUsed="1" w:qFormat="1"/>
     <w:lsdException w:name="table of figures" w:semiHidden="1" w:unhideWhenUsed="1"/>
     <w:lsdException w:name="envelope address" w:semiHidden="1" w:unhideWhenUsed="1"/>
     <w:lsdException w:name="envelope return" w:semiHidden="1" w:unhideWhenUsed="1"/>
@@ -465,7 +553,7 @@
     <w:lsdException w:name="Title" w:uiPriority="10" w:qFormat="1"/>
     <w:lsdException w:name="Closing" w:semiHidden="1" w:unhideWhenUsed="1"/>
     <w:lsdException w:name="Signature" w:semiHidden="1" w:unhideWhenUsed="1"/>
-    <w:lsdException w:name="Default Paragraph Font" w:semiHidden="1" w:uiPriority="1" w:unhideWhenUsed="1"/>
+    <w:lsdException w:name="Default Paragraph Font" w:uiPriority="1" w:semiHidden="1" w:unhideWhenUsed="1"/>
     <w:lsdException w:name="Body Text" w:semiHidden="1" w:unhideWhenUsed="1"/>
     <w:lsdException w:name="Body Text Indent" w:semiHidden="1" w:unhideWhenUsed="1"/>
     <w:lsdException w:name="List Continue" w:semiHidden="1" w:unhideWhenUsed="1"/>
@@ -665,8 +753,8 @@
     <w:lsdException w:name="Subtle Reference" w:uiPriority="31" w:qFormat="1"/>
     <w:lsdException w:name="Intense Reference" w:uiPriority="32" w:qFormat="1"/>
     <w:lsdException w:name="Book Title" w:uiPriority="33" w:qFormat="1"/>
-    <w:lsdException w:name="Bibliography" w:semiHidden="1" w:uiPriority="37" w:unhideWhenUsed="1"/>
-    <w:lsdException w:name="TOC Heading" w:semiHidden="1" w:uiPriority="39" w:unhideWhenUsed="1" w:qFormat="1"/>
+    <w:lsdException w:name="Bibliography" w:uiPriority="37" w:semiHidden="1" w:unhideWhenUsed="1"/>
+    <w:lsdException w:name="TOC Heading" w:uiPriority="39" w:semiHidden="1" w:unhideWhenUsed="1" w:qFormat="1"/>
     <w:lsdException w:name="Plain Table 1" w:uiPriority="41"/>
     <w:lsdException w:name="Plain Table 2" w:uiPriority="42"/>
     <w:lsdException w:name="Plain Table 3" w:uiPriority="43"/>
@@ -772,17 +860,17 @@
     <w:lsdException w:name="List Table 6 Colorful Accent 6" w:uiPriority="51"/>
     <w:lsdException w:name="List Table 7 Colorful Accent 6" w:uiPriority="52"/>
   </w:latentStyles>
-  <w:style w:type="paragraph" w:default="1" w:styleId="Normal">
+  <w:style w:type="paragraph" w:styleId="Normal" w:default="1">
     <w:name w:val="Normal"/>
     <w:qFormat/>
   </w:style>
-  <w:style w:type="character" w:default="1" w:styleId="DefaultParagraphFont">
+  <w:style w:type="character" w:styleId="DefaultParagraphFont" w:default="1">
     <w:name w:val="Default Paragraph Font"/>
     <w:uiPriority w:val="1"/>
     <w:semiHidden/>
     <w:unhideWhenUsed/>
   </w:style>
-  <w:style w:type="table" w:default="1" w:styleId="TableNormal">
+  <w:style w:type="table" w:styleId="TableNormal" w:default="1">
     <w:name w:val="Normal Table"/>
     <w:uiPriority w:val="99"/>
     <w:semiHidden/>
@@ -797,7 +885,7 @@
       </w:tblCellMar>
     </w:tblPr>
   </w:style>
-  <w:style w:type="numbering" w:default="1" w:styleId="NoList">
+  <w:style w:type="numbering" w:styleId="NoList" w:default="1">
     <w:name w:val="No List"/>
     <w:uiPriority w:val="99"/>
     <w:semiHidden/>
@@ -813,12 +901,12 @@
     </w:pPr>
     <w:tblPr>
       <w:tblBorders>
-        <w:top w:val="single" w:sz="4" w:space="0" w:color="auto"/>
-        <w:left w:val="single" w:sz="4" w:space="0" w:color="auto"/>
-        <w:bottom w:val="single" w:sz="4" w:space="0" w:color="auto"/>
-        <w:right w:val="single" w:sz="4" w:space="0" w:color="auto"/>
-        <w:insideH w:val="single" w:sz="4" w:space="0" w:color="auto"/>
-        <w:insideV w:val="single" w:sz="4" w:space="0" w:color="auto"/>
+        <w:top w:val="single" w:color="auto" w:sz="4" w:space="0"/>
+        <w:left w:val="single" w:color="auto" w:sz="4" w:space="0"/>
+        <w:bottom w:val="single" w:color="auto" w:sz="4" w:space="0"/>
+        <w:right w:val="single" w:color="auto" w:sz="4" w:space="0"/>
+        <w:insideH w:val="single" w:color="auto" w:sz="4" w:space="0"/>
+        <w:insideV w:val="single" w:color="auto" w:sz="4" w:space="0"/>
       </w:tblBorders>
     </w:tblPr>
   </w:style>

</xml_diff>